<commit_message>
final report version !
</commit_message>
<xml_diff>
--- a/HW2 Report.docx
+++ b/HW2 Report.docx
@@ -1746,7 +1746,7 @@
           <w:sz w:val="28"/>
           <w:szCs w:val="28"/>
         </w:rPr>
-        <w:t>PUT</w:t>
+        <w:t>POST</w:t>
       </w:r>
       <w:r>
         <w:rPr>
@@ -1792,14 +1792,14 @@
           <w:sz w:val="28"/>
           <w:szCs w:val="28"/>
         </w:rPr>
-        <w:t>POST</w:t>
-      </w:r>
-      <w:r>
-        <w:rPr>
-          <w:sz w:val="28"/>
-          <w:szCs w:val="28"/>
-        </w:rPr>
-        <w:t xml:space="preserve"> request to catalog server </w:t>
+        <w:t xml:space="preserve">PUT </w:t>
+      </w:r>
+      <w:r>
+        <w:rPr>
+          <w:sz w:val="28"/>
+          <w:szCs w:val="28"/>
+        </w:rPr>
+        <w:t xml:space="preserve">request to catalog server </w:t>
       </w:r>
       <w:r>
         <w:rPr>
@@ -2102,7 +2102,7 @@
     <w:p>
       <w:pPr>
         <w:rPr>
-          <w:rFonts w:ascii="Segoe UI" w:hAnsi="Segoe UI" w:cs="Segoe UI" w:hint="cs"/>
+          <w:rFonts w:ascii="Segoe UI" w:hAnsi="Segoe UI" w:cs="Segoe UI"/>
           <w:color w:val="2D3748"/>
           <w:sz w:val="27"/>
           <w:szCs w:val="27"/>
@@ -2128,7 +2128,7 @@
           <w:szCs w:val="27"/>
           <w:shd w:val="clear" w:color="auto" w:fill="FFFFFF"/>
         </w:rPr>
-        <w:t xml:space="preserve"> a virtual environment</w:t>
+        <w:t xml:space="preserve"> a virtual environment:</w:t>
       </w:r>
       <w:r>
         <w:rPr>
@@ -2138,9 +2138,227 @@
           <w:szCs w:val="27"/>
           <w:shd w:val="clear" w:color="auto" w:fill="FFFFFF"/>
         </w:rPr>
-        <w:t>:</w:t>
-      </w:r>
-      <w:r>
+        <w:t xml:space="preserve"> insert:</w:t>
+      </w:r>
+    </w:p>
+    <w:p>
+      <w:pPr>
+        <w:rPr>
+          <w:sz w:val="28"/>
+          <w:szCs w:val="28"/>
+        </w:rPr>
+      </w:pPr>
+      <w:r>
+        <w:rPr>
+          <w:rFonts w:ascii="Consolas" w:hAnsi="Consolas"/>
+          <w:color w:val="2D3748"/>
+          <w:shd w:val="clear" w:color="auto" w:fill="EDF2F7"/>
+        </w:rPr>
+        <w:t xml:space="preserve">$ </w:t>
+      </w:r>
+      <w:proofErr w:type="spellStart"/>
+      <w:r>
+        <w:rPr>
+          <w:rFonts w:ascii="Consolas" w:hAnsi="Consolas"/>
+          <w:color w:val="2D3748"/>
+          <w:shd w:val="clear" w:color="auto" w:fill="EDF2F7"/>
+        </w:rPr>
+        <w:t>sudo</w:t>
+      </w:r>
+      <w:proofErr w:type="spellEnd"/>
+      <w:r>
+        <w:rPr>
+          <w:rFonts w:ascii="Consolas" w:hAnsi="Consolas"/>
+          <w:color w:val="2D3748"/>
+          <w:shd w:val="clear" w:color="auto" w:fill="EDF2F7"/>
+        </w:rPr>
+        <w:t xml:space="preserve"> apt install python3-venv</w:t>
+      </w:r>
+    </w:p>
+    <w:p>
+      <w:pPr>
+        <w:rPr>
+          <w:sz w:val="28"/>
+          <w:szCs w:val="28"/>
+        </w:rPr>
+      </w:pPr>
+      <w:r>
+        <w:rPr>
+          <w:sz w:val="28"/>
+          <w:szCs w:val="28"/>
+        </w:rPr>
+        <w:t xml:space="preserve">Change the directory to work </w:t>
+      </w:r>
+      <w:r>
+        <w:rPr>
+          <w:sz w:val="28"/>
+          <w:szCs w:val="28"/>
+        </w:rPr>
+        <w:t>directory (</w:t>
+      </w:r>
+      <w:r>
+        <w:rPr>
+          <w:sz w:val="28"/>
+          <w:szCs w:val="28"/>
+        </w:rPr>
+        <w:t xml:space="preserve">server directory where python code </w:t>
+      </w:r>
+      <w:r>
+        <w:rPr>
+          <w:sz w:val="28"/>
+          <w:szCs w:val="28"/>
+        </w:rPr>
+        <w:t>exists</w:t>
+      </w:r>
+      <w:r>
+        <w:rPr>
+          <w:sz w:val="28"/>
+          <w:szCs w:val="28"/>
+        </w:rPr>
+        <w:t>)</w:t>
+      </w:r>
+      <w:r>
+        <w:rPr>
+          <w:sz w:val="28"/>
+          <w:szCs w:val="28"/>
+        </w:rPr>
+        <w:t xml:space="preserve"> by insert </w:t>
+      </w:r>
+      <w:r>
+        <w:rPr>
+          <w:rFonts w:ascii="Consolas" w:hAnsi="Consolas"/>
+          <w:color w:val="2D3748"/>
+          <w:shd w:val="clear" w:color="auto" w:fill="EDF2F7"/>
+        </w:rPr>
+        <w:t>cd</w:t>
+      </w:r>
+      <w:r>
+        <w:rPr>
+          <w:sz w:val="28"/>
+          <w:szCs w:val="28"/>
+        </w:rPr>
+        <w:t xml:space="preserve"> command</w:t>
+      </w:r>
+      <w:r>
+        <w:rPr>
+          <w:sz w:val="28"/>
+          <w:szCs w:val="28"/>
+        </w:rPr>
+        <w:t>.</w:t>
+      </w:r>
+    </w:p>
+    <w:p>
+      <w:pPr>
+        <w:rPr>
+          <w:sz w:val="28"/>
+          <w:szCs w:val="28"/>
+        </w:rPr>
+      </w:pPr>
+      <w:r>
+        <w:rPr>
+          <w:sz w:val="28"/>
+          <w:szCs w:val="28"/>
+        </w:rPr>
+        <w:t>run the following command to create your new virtual environment:</w:t>
+      </w:r>
+    </w:p>
+    <w:p>
+      <w:pPr>
+        <w:rPr>
+          <w:sz w:val="28"/>
+          <w:szCs w:val="28"/>
+        </w:rPr>
+      </w:pPr>
+      <w:r>
+        <w:rPr>
+          <w:rFonts w:ascii="Consolas" w:hAnsi="Consolas"/>
+          <w:color w:val="2D3748"/>
+          <w:highlight w:val="yellow"/>
+          <w:shd w:val="clear" w:color="auto" w:fill="EDF2F7"/>
+        </w:rPr>
+        <w:t xml:space="preserve">$ python3 -m </w:t>
+      </w:r>
+      <w:proofErr w:type="spellStart"/>
+      <w:r>
+        <w:rPr>
+          <w:rFonts w:ascii="Consolas" w:hAnsi="Consolas"/>
+          <w:color w:val="2D3748"/>
+          <w:highlight w:val="yellow"/>
+          <w:shd w:val="clear" w:color="auto" w:fill="EDF2F7"/>
+        </w:rPr>
+        <w:t>venv</w:t>
+      </w:r>
+      <w:proofErr w:type="spellEnd"/>
+      <w:r>
+        <w:rPr>
+          <w:rFonts w:ascii="Consolas" w:hAnsi="Consolas"/>
+          <w:color w:val="2D3748"/>
+          <w:highlight w:val="yellow"/>
+          <w:shd w:val="clear" w:color="auto" w:fill="EDF2F7"/>
+        </w:rPr>
+        <w:t xml:space="preserve"> </w:t>
+      </w:r>
+      <w:proofErr w:type="spellStart"/>
+      <w:r>
+        <w:rPr>
+          <w:rFonts w:ascii="Consolas" w:hAnsi="Consolas"/>
+          <w:color w:val="2D3748"/>
+          <w:highlight w:val="yellow"/>
+          <w:shd w:val="clear" w:color="auto" w:fill="EDF2F7"/>
+        </w:rPr>
+        <w:t>venv</w:t>
+      </w:r>
+      <w:proofErr w:type="spellEnd"/>
+      <w:r>
+        <w:rPr>
+          <w:rFonts w:ascii="Consolas" w:hAnsi="Consolas"/>
+          <w:color w:val="2D3748"/>
+          <w:highlight w:val="yellow"/>
+          <w:shd w:val="clear" w:color="auto" w:fill="EDF2F7"/>
+        </w:rPr>
+        <w:t xml:space="preserve"> </w:t>
+      </w:r>
+      <w:r>
+        <w:rPr>
+          <w:rFonts w:ascii="Consolas" w:hAnsi="Consolas"/>
+          <w:color w:val="2D3748"/>
+          <w:highlight w:val="yellow"/>
+          <w:shd w:val="clear" w:color="auto" w:fill="EDF2F7"/>
+        </w:rPr>
+        <w:sym w:font="Wingdings" w:char="F0E0"/>
+      </w:r>
+      <w:r>
+        <w:rPr>
+          <w:rFonts w:ascii="Consolas" w:hAnsi="Consolas"/>
+          <w:color w:val="2D3748"/>
+          <w:highlight w:val="yellow"/>
+          <w:shd w:val="clear" w:color="auto" w:fill="EDF2F7"/>
+        </w:rPr>
+        <w:t xml:space="preserve"> #not needed because the </w:t>
+      </w:r>
+      <w:proofErr w:type="spellStart"/>
+      <w:r>
+        <w:rPr>
+          <w:rFonts w:ascii="Consolas" w:hAnsi="Consolas"/>
+          <w:color w:val="2D3748"/>
+          <w:highlight w:val="yellow"/>
+          <w:shd w:val="clear" w:color="auto" w:fill="EDF2F7"/>
+        </w:rPr>
+        <w:t>venv</w:t>
+      </w:r>
+      <w:proofErr w:type="spellEnd"/>
+      <w:r>
+        <w:rPr>
+          <w:rFonts w:ascii="Consolas" w:hAnsi="Consolas"/>
+          <w:color w:val="2D3748"/>
+          <w:highlight w:val="yellow"/>
+          <w:shd w:val="clear" w:color="auto" w:fill="EDF2F7"/>
+        </w:rPr>
+        <w:t xml:space="preserve"> directory is existed.</w:t>
+      </w:r>
+    </w:p>
+    <w:p>
+      <w:pPr>
         <w:rPr>
           <w:rFonts w:ascii="Segoe UI" w:hAnsi="Segoe UI" w:cs="Segoe UI"/>
           <w:color w:val="2D3748"/>
@@ -2148,226 +2366,8 @@
           <w:szCs w:val="27"/>
           <w:shd w:val="clear" w:color="auto" w:fill="FFFFFF"/>
         </w:rPr>
-        <w:t xml:space="preserve"> insert:</w:t>
-      </w:r>
-    </w:p>
-    <w:p>
-      <w:pPr>
-        <w:rPr>
-          <w:sz w:val="28"/>
-          <w:szCs w:val="28"/>
-        </w:rPr>
-      </w:pPr>
-      <w:r>
-        <w:rPr>
-          <w:rFonts w:ascii="Consolas" w:hAnsi="Consolas"/>
-          <w:color w:val="2D3748"/>
-          <w:shd w:val="clear" w:color="auto" w:fill="EDF2F7"/>
-        </w:rPr>
-        <w:t xml:space="preserve">$ </w:t>
-      </w:r>
-      <w:proofErr w:type="spellStart"/>
-      <w:r>
-        <w:rPr>
-          <w:rFonts w:ascii="Consolas" w:hAnsi="Consolas"/>
-          <w:color w:val="2D3748"/>
-          <w:shd w:val="clear" w:color="auto" w:fill="EDF2F7"/>
-        </w:rPr>
-        <w:t>sudo</w:t>
-      </w:r>
-      <w:proofErr w:type="spellEnd"/>
-      <w:r>
-        <w:rPr>
-          <w:rFonts w:ascii="Consolas" w:hAnsi="Consolas"/>
-          <w:color w:val="2D3748"/>
-          <w:shd w:val="clear" w:color="auto" w:fill="EDF2F7"/>
-        </w:rPr>
-        <w:t xml:space="preserve"> apt install python3-venv</w:t>
-      </w:r>
-    </w:p>
-    <w:p>
-      <w:pPr>
-        <w:rPr>
-          <w:sz w:val="28"/>
-          <w:szCs w:val="28"/>
-        </w:rPr>
-      </w:pPr>
-      <w:r>
-        <w:rPr>
-          <w:sz w:val="28"/>
-          <w:szCs w:val="28"/>
-        </w:rPr>
-        <w:t xml:space="preserve">Change the directory to work </w:t>
-      </w:r>
-      <w:r>
-        <w:rPr>
-          <w:sz w:val="28"/>
-          <w:szCs w:val="28"/>
-        </w:rPr>
-        <w:t>directory (</w:t>
-      </w:r>
-      <w:r>
-        <w:rPr>
-          <w:sz w:val="28"/>
-          <w:szCs w:val="28"/>
-        </w:rPr>
-        <w:t xml:space="preserve">server directory where python code </w:t>
-      </w:r>
-      <w:r>
-        <w:rPr>
-          <w:sz w:val="28"/>
-          <w:szCs w:val="28"/>
-        </w:rPr>
-        <w:t>exists</w:t>
-      </w:r>
-      <w:r>
-        <w:rPr>
-          <w:sz w:val="28"/>
-          <w:szCs w:val="28"/>
-        </w:rPr>
-        <w:t>)</w:t>
-      </w:r>
-      <w:r>
-        <w:rPr>
-          <w:sz w:val="28"/>
-          <w:szCs w:val="28"/>
-        </w:rPr>
-        <w:t xml:space="preserve"> by insert </w:t>
-      </w:r>
-      <w:r>
-        <w:rPr>
-          <w:rFonts w:ascii="Consolas" w:hAnsi="Consolas"/>
-          <w:color w:val="2D3748"/>
-          <w:shd w:val="clear" w:color="auto" w:fill="EDF2F7"/>
-        </w:rPr>
-        <w:t>cd</w:t>
-      </w:r>
-      <w:r>
-        <w:rPr>
-          <w:sz w:val="28"/>
-          <w:szCs w:val="28"/>
-        </w:rPr>
-        <w:t xml:space="preserve"> command</w:t>
-      </w:r>
-      <w:r>
-        <w:rPr>
-          <w:sz w:val="28"/>
-          <w:szCs w:val="28"/>
-        </w:rPr>
-        <w:t>.</w:t>
-      </w:r>
-    </w:p>
-    <w:p>
-      <w:pPr>
-        <w:rPr>
-          <w:sz w:val="28"/>
-          <w:szCs w:val="28"/>
-        </w:rPr>
-      </w:pPr>
-      <w:r>
-        <w:rPr>
-          <w:sz w:val="28"/>
-          <w:szCs w:val="28"/>
-        </w:rPr>
-        <w:t>run the following command to create your new virtual environment:</w:t>
-      </w:r>
-    </w:p>
-    <w:p>
-      <w:pPr>
-        <w:rPr>
-          <w:sz w:val="28"/>
-          <w:szCs w:val="28"/>
-        </w:rPr>
-      </w:pPr>
-      <w:r>
-        <w:rPr>
-          <w:rFonts w:ascii="Consolas" w:hAnsi="Consolas"/>
-          <w:color w:val="2D3748"/>
-          <w:shd w:val="clear" w:color="auto" w:fill="EDF2F7"/>
-        </w:rPr>
-        <w:t xml:space="preserve">$ </w:t>
-      </w:r>
-      <w:r>
-        <w:rPr>
-          <w:rFonts w:ascii="Consolas" w:hAnsi="Consolas"/>
-          <w:color w:val="2D3748"/>
-          <w:shd w:val="clear" w:color="auto" w:fill="EDF2F7"/>
-        </w:rPr>
-        <w:t xml:space="preserve">python3 -m </w:t>
-      </w:r>
-      <w:proofErr w:type="spellStart"/>
-      <w:r>
-        <w:rPr>
-          <w:rFonts w:ascii="Consolas" w:hAnsi="Consolas"/>
-          <w:color w:val="2D3748"/>
-          <w:shd w:val="clear" w:color="auto" w:fill="EDF2F7"/>
-        </w:rPr>
-        <w:t>venv</w:t>
-      </w:r>
-      <w:proofErr w:type="spellEnd"/>
-      <w:r>
-        <w:rPr>
-          <w:rFonts w:ascii="Consolas" w:hAnsi="Consolas"/>
-          <w:color w:val="2D3748"/>
-          <w:shd w:val="clear" w:color="auto" w:fill="EDF2F7"/>
-        </w:rPr>
-        <w:t xml:space="preserve"> </w:t>
-      </w:r>
-      <w:proofErr w:type="spellStart"/>
-      <w:r>
-        <w:rPr>
-          <w:rFonts w:ascii="Consolas" w:hAnsi="Consolas"/>
-          <w:color w:val="2D3748"/>
-          <w:shd w:val="clear" w:color="auto" w:fill="EDF2F7"/>
-        </w:rPr>
-        <w:t>venv</w:t>
-      </w:r>
-      <w:proofErr w:type="spellEnd"/>
-      <w:r>
-        <w:rPr>
-          <w:rFonts w:ascii="Consolas" w:hAnsi="Consolas"/>
-          <w:color w:val="2D3748"/>
-          <w:shd w:val="clear" w:color="auto" w:fill="EDF2F7"/>
-        </w:rPr>
-        <w:t xml:space="preserve"> </w:t>
-      </w:r>
-      <w:r>
-        <w:rPr>
-          <w:rFonts w:ascii="Consolas" w:hAnsi="Consolas"/>
-          <w:color w:val="2D3748"/>
-          <w:shd w:val="clear" w:color="auto" w:fill="EDF2F7"/>
-        </w:rPr>
-        <w:sym w:font="Wingdings" w:char="F0E0"/>
-      </w:r>
-      <w:r>
-        <w:rPr>
-          <w:rFonts w:ascii="Consolas" w:hAnsi="Consolas"/>
-          <w:color w:val="2D3748"/>
-          <w:shd w:val="clear" w:color="auto" w:fill="EDF2F7"/>
-        </w:rPr>
-        <w:t xml:space="preserve"> #not needed because the </w:t>
-      </w:r>
-      <w:proofErr w:type="spellStart"/>
-      <w:r>
-        <w:rPr>
-          <w:rFonts w:ascii="Consolas" w:hAnsi="Consolas"/>
-          <w:color w:val="2D3748"/>
-          <w:shd w:val="clear" w:color="auto" w:fill="EDF2F7"/>
-        </w:rPr>
-        <w:t>venv</w:t>
-      </w:r>
-      <w:proofErr w:type="spellEnd"/>
-      <w:r>
-        <w:rPr>
-          <w:rFonts w:ascii="Consolas" w:hAnsi="Consolas"/>
-          <w:color w:val="2D3748"/>
-          <w:shd w:val="clear" w:color="auto" w:fill="EDF2F7"/>
-        </w:rPr>
-        <w:t xml:space="preserve"> directory is existed.</w:t>
-      </w:r>
-    </w:p>
-    <w:p>
-      <w:pPr>
+      </w:pPr>
+      <w:r>
         <w:rPr>
           <w:rFonts w:ascii="Segoe UI" w:hAnsi="Segoe UI" w:cs="Segoe UI"/>
           <w:color w:val="2D3748"/>
@@ -2375,7 +2375,18 @@
           <w:szCs w:val="27"/>
           <w:shd w:val="clear" w:color="auto" w:fill="FFFFFF"/>
         </w:rPr>
-      </w:pPr>
+        <w:t>The command above creates a directory called </w:t>
+      </w:r>
+      <w:proofErr w:type="spellStart"/>
+      <w:r>
+        <w:rPr>
+          <w:rFonts w:ascii="Consolas" w:hAnsi="Consolas"/>
+          <w:color w:val="2D3748"/>
+          <w:shd w:val="clear" w:color="auto" w:fill="EDF2F7"/>
+        </w:rPr>
+        <w:t>venv</w:t>
+      </w:r>
+      <w:proofErr w:type="spellEnd"/>
       <w:r>
         <w:rPr>
           <w:rFonts w:ascii="Segoe UI" w:hAnsi="Segoe UI" w:cs="Segoe UI"/>
@@ -2384,19 +2395,11 @@
           <w:szCs w:val="27"/>
           <w:shd w:val="clear" w:color="auto" w:fill="FFFFFF"/>
         </w:rPr>
-        <w:t>The command above creates a directory called </w:t>
-      </w:r>
-      <w:proofErr w:type="spellStart"/>
-      <w:r>
-        <w:rPr>
-          <w:rFonts w:ascii="Consolas" w:hAnsi="Consolas"/>
-          <w:color w:val="2D3748"/>
-          <w:shd w:val="clear" w:color="auto" w:fill="EDF2F7"/>
-        </w:rPr>
-        <w:t>venv</w:t>
-      </w:r>
-      <w:proofErr w:type="spellEnd"/>
-      <w:r>
+        <w:t>, which contains a copy of the Python binary</w:t>
+      </w:r>
+    </w:p>
+    <w:p>
+      <w:pPr>
         <w:rPr>
           <w:rFonts w:ascii="Segoe UI" w:hAnsi="Segoe UI" w:cs="Segoe UI"/>
           <w:color w:val="2D3748"/>
@@ -2404,11 +2407,8 @@
           <w:szCs w:val="27"/>
           <w:shd w:val="clear" w:color="auto" w:fill="FFFFFF"/>
         </w:rPr>
-        <w:t>, which contains a copy of the Python binary</w:t>
-      </w:r>
-    </w:p>
-    <w:p>
-      <w:pPr>
+      </w:pPr>
+      <w:r>
         <w:rPr>
           <w:rFonts w:ascii="Segoe UI" w:hAnsi="Segoe UI" w:cs="Segoe UI"/>
           <w:color w:val="2D3748"/>
@@ -2416,7 +2416,18 @@
           <w:szCs w:val="27"/>
           <w:shd w:val="clear" w:color="auto" w:fill="FFFFFF"/>
         </w:rPr>
-      </w:pPr>
+        <w:t>To start using this virtual environment, you need to activate it by running the </w:t>
+      </w:r>
+      <w:proofErr w:type="spellStart"/>
+      <w:r>
+        <w:rPr>
+          <w:rFonts w:ascii="Consolas" w:hAnsi="Consolas"/>
+          <w:color w:val="2D3748"/>
+          <w:shd w:val="clear" w:color="auto" w:fill="EDF2F7"/>
+        </w:rPr>
+        <w:t>activiate</w:t>
+      </w:r>
+      <w:proofErr w:type="spellEnd"/>
       <w:r>
         <w:rPr>
           <w:rFonts w:ascii="Segoe UI" w:hAnsi="Segoe UI" w:cs="Segoe UI"/>
@@ -2425,7 +2436,31 @@
           <w:szCs w:val="27"/>
           <w:shd w:val="clear" w:color="auto" w:fill="FFFFFF"/>
         </w:rPr>
-        <w:t>To start using this virtual environment, you need to activate it by running the </w:t>
+        <w:t xml:space="preserve"> script:</w:t>
+      </w:r>
+    </w:p>
+    <w:p>
+      <w:pPr>
+        <w:rPr>
+          <w:sz w:val="28"/>
+          <w:szCs w:val="28"/>
+        </w:rPr>
+      </w:pPr>
+      <w:r>
+        <w:rPr>
+          <w:rFonts w:ascii="Consolas" w:hAnsi="Consolas"/>
+          <w:color w:val="2D3748"/>
+          <w:shd w:val="clear" w:color="auto" w:fill="EDF2F7"/>
+        </w:rPr>
+        <w:t xml:space="preserve">$ </w:t>
+      </w:r>
+      <w:r>
+        <w:rPr>
+          <w:rFonts w:ascii="Consolas" w:hAnsi="Consolas"/>
+          <w:color w:val="2D3748"/>
+          <w:shd w:val="clear" w:color="auto" w:fill="EDF2F7"/>
+        </w:rPr>
+        <w:t xml:space="preserve">source </w:t>
       </w:r>
       <w:proofErr w:type="spellStart"/>
       <w:r>
@@ -2434,36 +2469,36 @@
           <w:color w:val="2D3748"/>
           <w:shd w:val="clear" w:color="auto" w:fill="EDF2F7"/>
         </w:rPr>
-        <w:t>activiate</w:t>
+        <w:t>venv</w:t>
       </w:r>
       <w:proofErr w:type="spellEnd"/>
       <w:r>
         <w:rPr>
-          <w:rFonts w:ascii="Segoe UI" w:hAnsi="Segoe UI" w:cs="Segoe UI"/>
-          <w:color w:val="2D3748"/>
-          <w:sz w:val="27"/>
-          <w:szCs w:val="27"/>
-          <w:shd w:val="clear" w:color="auto" w:fill="FFFFFF"/>
-        </w:rPr>
-        <w:t xml:space="preserve"> </w:t>
-      </w:r>
-      <w:r>
-        <w:rPr>
-          <w:rFonts w:ascii="Segoe UI" w:hAnsi="Segoe UI" w:cs="Segoe UI"/>
-          <w:color w:val="2D3748"/>
-          <w:sz w:val="27"/>
-          <w:szCs w:val="27"/>
-          <w:shd w:val="clear" w:color="auto" w:fill="FFFFFF"/>
-        </w:rPr>
-        <w:t>script</w:t>
-      </w:r>
-      <w:r>
-        <w:rPr>
-          <w:rFonts w:ascii="Segoe UI" w:hAnsi="Segoe UI" w:cs="Segoe UI"/>
-          <w:color w:val="2D3748"/>
-          <w:sz w:val="27"/>
-          <w:szCs w:val="27"/>
-          <w:shd w:val="clear" w:color="auto" w:fill="FFFFFF"/>
+          <w:rFonts w:ascii="Consolas" w:hAnsi="Consolas"/>
+          <w:color w:val="2D3748"/>
+          <w:shd w:val="clear" w:color="auto" w:fill="EDF2F7"/>
+        </w:rPr>
+        <w:t>/bin/activate</w:t>
+      </w:r>
+    </w:p>
+    <w:p>
+      <w:pPr>
+        <w:rPr>
+          <w:sz w:val="28"/>
+          <w:szCs w:val="28"/>
+        </w:rPr>
+      </w:pPr>
+      <w:r>
+        <w:rPr>
+          <w:sz w:val="28"/>
+          <w:szCs w:val="28"/>
+        </w:rPr>
+        <w:t>Installing Flask</w:t>
+      </w:r>
+      <w:r>
+        <w:rPr>
+          <w:sz w:val="28"/>
+          <w:szCs w:val="28"/>
         </w:rPr>
         <w:t>:</w:t>
       </w:r>
@@ -2471,71 +2506,6 @@
     <w:p>
       <w:pPr>
         <w:rPr>
-          <w:sz w:val="28"/>
-          <w:szCs w:val="28"/>
-        </w:rPr>
-      </w:pPr>
-      <w:r>
-        <w:rPr>
-          <w:rFonts w:ascii="Consolas" w:hAnsi="Consolas"/>
-          <w:color w:val="2D3748"/>
-          <w:shd w:val="clear" w:color="auto" w:fill="EDF2F7"/>
-        </w:rPr>
-        <w:t xml:space="preserve">$ </w:t>
-      </w:r>
-      <w:r>
-        <w:rPr>
-          <w:rFonts w:ascii="Consolas" w:hAnsi="Consolas"/>
-          <w:color w:val="2D3748"/>
-          <w:shd w:val="clear" w:color="auto" w:fill="EDF2F7"/>
-        </w:rPr>
-        <w:t xml:space="preserve">source </w:t>
-      </w:r>
-      <w:proofErr w:type="spellStart"/>
-      <w:r>
-        <w:rPr>
-          <w:rFonts w:ascii="Consolas" w:hAnsi="Consolas"/>
-          <w:color w:val="2D3748"/>
-          <w:shd w:val="clear" w:color="auto" w:fill="EDF2F7"/>
-        </w:rPr>
-        <w:t>venv</w:t>
-      </w:r>
-      <w:proofErr w:type="spellEnd"/>
-      <w:r>
-        <w:rPr>
-          <w:rFonts w:ascii="Consolas" w:hAnsi="Consolas"/>
-          <w:color w:val="2D3748"/>
-          <w:shd w:val="clear" w:color="auto" w:fill="EDF2F7"/>
-        </w:rPr>
-        <w:t>/bin/activate</w:t>
-      </w:r>
-    </w:p>
-    <w:p>
-      <w:pPr>
-        <w:rPr>
-          <w:sz w:val="28"/>
-          <w:szCs w:val="28"/>
-        </w:rPr>
-      </w:pPr>
-      <w:r>
-        <w:rPr>
-          <w:sz w:val="28"/>
-          <w:szCs w:val="28"/>
-        </w:rPr>
-        <w:t>Installing Flask</w:t>
-      </w:r>
-      <w:r>
-        <w:rPr>
-          <w:sz w:val="28"/>
-          <w:szCs w:val="28"/>
-        </w:rPr>
-        <w:t>:</w:t>
-      </w:r>
-    </w:p>
-    <w:p>
-      <w:pPr>
-        <w:rPr>
-          <w:rFonts w:hint="cs"/>
           <w:sz w:val="28"/>
           <w:szCs w:val="28"/>
           <w:rtl/>
@@ -2755,15 +2725,7 @@
           <w:color w:val="2D3748"/>
           <w:shd w:val="clear" w:color="auto" w:fill="EDF2F7"/>
         </w:rPr>
-        <w:t xml:space="preserve">) $ pip install </w:t>
-      </w:r>
-      <w:r>
-        <w:rPr>
-          <w:rFonts w:ascii="Consolas" w:hAnsi="Consolas"/>
-          <w:color w:val="2D3748"/>
-          <w:shd w:val="clear" w:color="auto" w:fill="EDF2F7"/>
-        </w:rPr>
-        <w:t>requests</w:t>
+        <w:t>) $ pip install requests</w:t>
       </w:r>
     </w:p>
     <w:p>
@@ -2863,31 +2825,7 @@
           <w:color w:val="2D3748"/>
           <w:shd w:val="clear" w:color="auto" w:fill="EDF2F7"/>
         </w:rPr>
-        <w:t>) $ export FLASK_</w:t>
-      </w:r>
-      <w:r>
-        <w:rPr>
-          <w:rFonts w:ascii="Consolas" w:hAnsi="Consolas"/>
-          <w:color w:val="2D3748"/>
-          <w:shd w:val="clear" w:color="auto" w:fill="EDF2F7"/>
-        </w:rPr>
-        <w:t>ENV</w:t>
-      </w:r>
-      <w:r>
-        <w:rPr>
-          <w:rFonts w:ascii="Consolas" w:hAnsi="Consolas"/>
-          <w:color w:val="2D3748"/>
-          <w:shd w:val="clear" w:color="auto" w:fill="EDF2F7"/>
-        </w:rPr>
-        <w:t>=</w:t>
-      </w:r>
-      <w:r>
-        <w:rPr>
-          <w:rFonts w:ascii="Consolas" w:hAnsi="Consolas"/>
-          <w:color w:val="2D3748"/>
-          <w:shd w:val="clear" w:color="auto" w:fill="EDF2F7"/>
-        </w:rPr>
-        <w:t>development</w:t>
+        <w:t>) $ export FLASK_ENV=development</w:t>
       </w:r>
       <w:r>
         <w:rPr>
@@ -2947,15 +2885,7 @@
           <w:color w:val="2D3748"/>
           <w:shd w:val="clear" w:color="auto" w:fill="EDF2F7"/>
         </w:rPr>
-        <w:t>) $ flask run</w:t>
-      </w:r>
-      <w:r>
-        <w:rPr>
-          <w:rFonts w:ascii="Consolas" w:hAnsi="Consolas"/>
-          <w:color w:val="2D3748"/>
-          <w:shd w:val="clear" w:color="auto" w:fill="EDF2F7"/>
-        </w:rPr>
-        <w:t xml:space="preserve"> –host=0.0.0.0</w:t>
+        <w:t>) $ flask run –host=0.0.0.0</w:t>
       </w:r>
       <w:r>
         <w:rPr>
@@ -2983,9 +2913,89 @@
           <w:sz w:val="28"/>
           <w:szCs w:val="28"/>
           <w:u w:val="single"/>
-        </w:rPr>
-      </w:pPr>
-      <w:r>
+          <w:rtl/>
+        </w:rPr>
+      </w:pPr>
+      <w:r>
+        <w:rPr>
+          <w:sz w:val="28"/>
+          <w:szCs w:val="28"/>
+        </w:rPr>
+        <w:lastRenderedPageBreak/>
+        <w:t>To be more honest, what I wrote before is sufficient to run the project</w:t>
+      </w:r>
+      <w:r>
+        <w:rPr>
+          <w:sz w:val="28"/>
+          <w:szCs w:val="28"/>
+        </w:rPr>
+        <w:t xml:space="preserve">, but I want to note that I found the best way to run the project is to delete </w:t>
+      </w:r>
+      <w:proofErr w:type="gramStart"/>
+      <w:r>
+        <w:rPr>
+          <w:sz w:val="28"/>
+          <w:szCs w:val="28"/>
+        </w:rPr>
+        <w:t xml:space="preserve">the </w:t>
+      </w:r>
+      <w:r>
+        <w:rPr>
+          <w:sz w:val="28"/>
+          <w:szCs w:val="28"/>
+        </w:rPr>
+        <w:t xml:space="preserve"> </w:t>
+      </w:r>
+      <w:proofErr w:type="spellStart"/>
+      <w:r>
+        <w:rPr>
+          <w:rFonts w:ascii="Consolas" w:hAnsi="Consolas"/>
+          <w:color w:val="2D3748"/>
+          <w:shd w:val="clear" w:color="auto" w:fill="EDF2F7"/>
+        </w:rPr>
+        <w:t>venv</w:t>
+      </w:r>
+      <w:proofErr w:type="spellEnd"/>
+      <w:proofErr w:type="gramEnd"/>
+      <w:r>
+        <w:rPr>
+          <w:rFonts w:ascii="Consolas" w:hAnsi="Consolas"/>
+          <w:color w:val="2D3748"/>
+          <w:shd w:val="clear" w:color="auto" w:fill="EDF2F7"/>
+        </w:rPr>
+        <w:t xml:space="preserve"> </w:t>
+      </w:r>
+      <w:r>
+        <w:rPr>
+          <w:sz w:val="28"/>
+          <w:szCs w:val="28"/>
+        </w:rPr>
+        <w:t>directory</w:t>
+      </w:r>
+      <w:r>
+        <w:rPr>
+          <w:sz w:val="28"/>
+          <w:szCs w:val="28"/>
+        </w:rPr>
+        <w:t xml:space="preserve"> (delete manually)</w:t>
+      </w:r>
+      <w:r>
+        <w:rPr>
+          <w:sz w:val="28"/>
+          <w:szCs w:val="28"/>
+        </w:rPr>
+        <w:t>, and reinstall it again on your machine.</w:t>
+      </w:r>
+      <w:r>
+        <w:rPr>
+          <w:sz w:val="28"/>
+          <w:szCs w:val="28"/>
+        </w:rPr>
+        <w:t xml:space="preserve"> (yellow line on the page above).</w:t>
+      </w:r>
+    </w:p>
+    <w:p>
+      <w:pPr>
         <w:rPr>
           <w:b/>
           <w:bCs/>
@@ -2993,7 +3003,15 @@
           <w:szCs w:val="28"/>
           <w:u w:val="single"/>
         </w:rPr>
-        <w:lastRenderedPageBreak/>
+      </w:pPr>
+      <w:r>
+        <w:rPr>
+          <w:b/>
+          <w:bCs/>
+          <w:sz w:val="28"/>
+          <w:szCs w:val="28"/>
+          <w:u w:val="single"/>
+        </w:rPr>
         <w:t>Output generated:</w:t>
       </w:r>
     </w:p>
@@ -3162,14 +3180,7 @@
           <w:sz w:val="28"/>
           <w:szCs w:val="28"/>
         </w:rPr>
-        <w:t>Order</w:t>
-      </w:r>
-      <w:r>
-        <w:rPr>
-          <w:sz w:val="28"/>
-          <w:szCs w:val="28"/>
-        </w:rPr>
-        <w:t>-Server</w:t>
+        <w:t>Order-Server</w:t>
       </w:r>
     </w:p>
     <w:p>
@@ -3226,50 +3237,95 @@
     <w:p>
       <w:pPr>
         <w:rPr>
+          <w:sz w:val="28"/>
+          <w:szCs w:val="28"/>
+        </w:rPr>
+      </w:pPr>
+      <w:r>
+        <w:rPr>
+          <w:sz w:val="28"/>
+          <w:szCs w:val="28"/>
+        </w:rPr>
+        <w:lastRenderedPageBreak/>
+        <w:t xml:space="preserve">From Host OS (windows 10) we request the </w:t>
+      </w:r>
+      <w:r>
+        <w:rPr>
           <w:b/>
           <w:bCs/>
           <w:sz w:val="28"/>
           <w:szCs w:val="28"/>
-          <w:u w:val="single"/>
-        </w:rPr>
-      </w:pPr>
-    </w:p>
-    <w:p>
-      <w:pPr>
+        </w:rPr>
+        <w:t>GET</w:t>
+      </w:r>
+      <w:r>
+        <w:rPr>
+          <w:sz w:val="28"/>
+          <w:szCs w:val="28"/>
+        </w:rPr>
+        <w:t xml:space="preserve"> requests to Frontend-Server</w:t>
+      </w:r>
+    </w:p>
+    <w:p>
+      <w:pPr>
+        <w:rPr>
+          <w:sz w:val="28"/>
+          <w:szCs w:val="28"/>
+        </w:rPr>
+      </w:pPr>
+      <w:r>
+        <w:rPr>
+          <w:sz w:val="28"/>
+          <w:szCs w:val="28"/>
+        </w:rPr>
+        <w:t>Note that we choose the GET method for all frontend server requests, because we request them from browser application client!</w:t>
+      </w:r>
+    </w:p>
+    <w:p>
+      <w:pPr>
+        <w:rPr>
+          <w:sz w:val="28"/>
+          <w:szCs w:val="28"/>
+        </w:rPr>
+      </w:pPr>
+      <w:r>
+        <w:rPr>
+          <w:sz w:val="28"/>
+          <w:szCs w:val="28"/>
+        </w:rPr>
+        <w:t xml:space="preserve">But to be more obvious and specific, frontend server sends </w:t>
+      </w:r>
+      <w:r>
         <w:rPr>
           <w:b/>
           <w:bCs/>
           <w:sz w:val="28"/>
           <w:szCs w:val="28"/>
-          <w:u w:val="single"/>
-        </w:rPr>
-      </w:pPr>
-    </w:p>
-    <w:p>
-      <w:pPr>
+        </w:rPr>
+        <w:t>POST</w:t>
+      </w:r>
+      <w:r>
+        <w:rPr>
+          <w:sz w:val="28"/>
+          <w:szCs w:val="28"/>
+        </w:rPr>
+        <w:t xml:space="preserve"> request to order server (make new buy operation), and order server send</w:t>
+      </w:r>
+      <w:r>
+        <w:rPr>
+          <w:sz w:val="28"/>
+          <w:szCs w:val="28"/>
+        </w:rPr>
+        <w:t xml:space="preserve"> </w:t>
+      </w:r>
+      <w:r>
         <w:rPr>
           <w:b/>
           <w:bCs/>
           <w:sz w:val="28"/>
           <w:szCs w:val="28"/>
-          <w:u w:val="single"/>
-        </w:rPr>
-      </w:pPr>
-    </w:p>
-    <w:p>
-      <w:pPr>
-        <w:rPr>
-          <w:sz w:val="28"/>
-          <w:szCs w:val="28"/>
-        </w:rPr>
-      </w:pPr>
-      <w:r>
-        <w:rPr>
-          <w:sz w:val="28"/>
-          <w:szCs w:val="28"/>
-        </w:rPr>
-        <w:lastRenderedPageBreak/>
-        <w:t xml:space="preserve">From Host OS (windows 10) we request the </w:t>
+        </w:rPr>
+        <w:t>GET</w:t>
       </w:r>
       <w:r>
         <w:rPr>
@@ -3278,44 +3334,21 @@
           <w:sz w:val="28"/>
           <w:szCs w:val="28"/>
         </w:rPr>
-        <w:t>GET</w:t>
-      </w:r>
-      <w:r>
-        <w:rPr>
-          <w:sz w:val="28"/>
-          <w:szCs w:val="28"/>
-        </w:rPr>
-        <w:t xml:space="preserve"> requests to Frontend-Server</w:t>
-      </w:r>
-    </w:p>
-    <w:p>
-      <w:pPr>
-        <w:rPr>
-          <w:sz w:val="28"/>
-          <w:szCs w:val="28"/>
-        </w:rPr>
-      </w:pPr>
-      <w:r>
-        <w:rPr>
-          <w:sz w:val="28"/>
-          <w:szCs w:val="28"/>
-        </w:rPr>
-        <w:t>Note that we choose the GET method for all frontend server requests, because we request them from browser application client!</w:t>
-      </w:r>
-    </w:p>
-    <w:p>
-      <w:pPr>
-        <w:rPr>
-          <w:sz w:val="28"/>
-          <w:szCs w:val="28"/>
-        </w:rPr>
-      </w:pPr>
-      <w:r>
-        <w:rPr>
-          <w:sz w:val="28"/>
-          <w:szCs w:val="28"/>
-        </w:rPr>
-        <w:t xml:space="preserve">But to be more obvious and specific, frontend server sends </w:t>
+        <w:t xml:space="preserve"> </w:t>
+      </w:r>
+      <w:r>
+        <w:rPr>
+          <w:sz w:val="28"/>
+          <w:szCs w:val="28"/>
+        </w:rPr>
+        <w:t>request and</w:t>
+      </w:r>
+      <w:r>
+        <w:rPr>
+          <w:sz w:val="28"/>
+          <w:szCs w:val="28"/>
+        </w:rPr>
+        <w:t xml:space="preserve"> </w:t>
       </w:r>
       <w:r>
         <w:rPr>
@@ -3323,7 +3356,6 @@
           <w:bCs/>
           <w:sz w:val="28"/>
           <w:szCs w:val="28"/>
-          <w:u w:val="single"/>
         </w:rPr>
         <w:t>PUT</w:t>
       </w:r>
@@ -3332,7 +3364,14 @@
           <w:sz w:val="28"/>
           <w:szCs w:val="28"/>
         </w:rPr>
-        <w:t xml:space="preserve"> request to order server (make new buy operation), and order server send </w:t>
+        <w:t xml:space="preserve"> request to catalog </w:t>
+      </w:r>
+      <w:r>
+        <w:rPr>
+          <w:sz w:val="28"/>
+          <w:szCs w:val="28"/>
+        </w:rPr>
+        <w:t>server (</w:t>
       </w:r>
       <w:r>
         <w:rPr>
@@ -3341,21 +3380,30 @@
           <w:sz w:val="28"/>
           <w:szCs w:val="28"/>
         </w:rPr>
-        <w:t>POST</w:t>
-      </w:r>
-      <w:r>
-        <w:rPr>
-          <w:sz w:val="28"/>
-          <w:szCs w:val="28"/>
-        </w:rPr>
-        <w:t xml:space="preserve"> request to catalog </w:t>
-      </w:r>
-      <w:r>
-        <w:rPr>
-          <w:sz w:val="28"/>
-          <w:szCs w:val="28"/>
-        </w:rPr>
-        <w:t>server (</w:t>
+        <w:t>GET</w:t>
+      </w:r>
+      <w:r>
+        <w:rPr>
+          <w:sz w:val="28"/>
+          <w:szCs w:val="28"/>
+        </w:rPr>
+        <w:t xml:space="preserve"> for get data and </w:t>
+      </w:r>
+      <w:r>
+        <w:rPr>
+          <w:b/>
+          <w:bCs/>
+          <w:sz w:val="28"/>
+          <w:szCs w:val="28"/>
+        </w:rPr>
+        <w:t>PUT</w:t>
+      </w:r>
+      <w:r>
+        <w:rPr>
+          <w:sz w:val="28"/>
+          <w:szCs w:val="28"/>
+        </w:rPr>
+        <w:t xml:space="preserve"> for </w:t>
       </w:r>
       <w:r>
         <w:rPr>
@@ -4550,62 +4598,9 @@
           <w:szCs w:val="28"/>
           <w:u w:val="single"/>
         </w:rPr>
-        <w:t>Inline comments:</w:t>
-      </w:r>
-    </w:p>
-    <w:p>
-      <w:pPr>
-        <w:bidi/>
-        <w:rPr>
-          <w:sz w:val="28"/>
-          <w:szCs w:val="28"/>
-          <w:rtl/>
-        </w:rPr>
-      </w:pPr>
+        <w:t xml:space="preserve">All comments that needed was written on the </w:t>
+      </w:r>
       <w:proofErr w:type="gramStart"/>
-      <w:r>
-        <w:rPr>
-          <w:rFonts w:hint="cs"/>
-          <w:sz w:val="28"/>
-          <w:szCs w:val="28"/>
-          <w:rtl/>
-        </w:rPr>
-        <w:t xml:space="preserve">اكتب </w:t>
-      </w:r>
-      <w:r>
-        <w:rPr>
-          <w:sz w:val="28"/>
-          <w:szCs w:val="28"/>
-        </w:rPr>
-        <w:t xml:space="preserve"> comments</w:t>
-      </w:r>
-      <w:proofErr w:type="gramEnd"/>
-      <w:r>
-        <w:rPr>
-          <w:rFonts w:hint="cs"/>
-          <w:sz w:val="28"/>
-          <w:szCs w:val="28"/>
-          <w:rtl/>
-        </w:rPr>
-        <w:t xml:space="preserve"> على الكود</w:t>
-      </w:r>
-    </w:p>
-    <w:p>
-      <w:pPr>
-        <w:bidi/>
-        <w:rPr>
-          <w:sz w:val="28"/>
-          <w:szCs w:val="28"/>
-        </w:rPr>
-      </w:pPr>
-    </w:p>
-    <w:p>
-      <w:pPr>
-        <w:rPr>
-          <w:sz w:val="28"/>
-          <w:szCs w:val="28"/>
-        </w:rPr>
-      </w:pPr>
       <w:r>
         <w:rPr>
           <w:b/>
@@ -4614,35 +4609,19 @@
           <w:szCs w:val="28"/>
           <w:u w:val="single"/>
         </w:rPr>
-        <w:t>Short demo video (ZOOM APP recorder)</w:t>
-      </w:r>
-      <w:r>
-        <w:rPr>
-          <w:sz w:val="28"/>
-          <w:szCs w:val="28"/>
-        </w:rPr>
-        <w:t xml:space="preserve"> </w:t>
-      </w:r>
-    </w:p>
-    <w:p>
-      <w:pPr>
-        <w:rPr>
-          <w:sz w:val="28"/>
-          <w:szCs w:val="28"/>
-        </w:rPr>
-      </w:pPr>
-    </w:p>
-    <w:p>
-      <w:pPr>
-        <w:rPr>
-          <w:rFonts w:hint="cs"/>
+        <w:t>code,</w:t>
+      </w:r>
+      <w:proofErr w:type="gramEnd"/>
+      <w:r>
+        <w:rPr>
           <w:b/>
           <w:bCs/>
           <w:sz w:val="28"/>
           <w:szCs w:val="28"/>
           <w:u w:val="single"/>
         </w:rPr>
-      </w:pPr>
+        <w:t xml:space="preserve"> I upload Demo video on the repository.</w:t>
+      </w:r>
       <w:r>
         <w:rPr>
           <w:b/>
@@ -4651,8 +4630,7 @@
           <w:szCs w:val="28"/>
           <w:u w:val="single"/>
         </w:rPr>
-        <w:lastRenderedPageBreak/>
-        <w:t xml:space="preserve">Note that if delete </w:t>
+        <w:t xml:space="preserve"> And I </w:t>
       </w:r>
       <w:proofErr w:type="spellStart"/>
       <w:r>
@@ -4663,7 +4641,7 @@
           <w:szCs w:val="28"/>
           <w:u w:val="single"/>
         </w:rPr>
-        <w:t>venv</w:t>
+        <w:t>I</w:t>
       </w:r>
       <w:proofErr w:type="spellEnd"/>
       <w:r>
@@ -4674,9 +4652,8 @@
           <w:szCs w:val="28"/>
           <w:u w:val="single"/>
         </w:rPr>
-        <w:t xml:space="preserve"> directory is </w:t>
-      </w:r>
-      <w:proofErr w:type="gramStart"/>
+        <w:t xml:space="preserve"> tried to make everything clear</w:t>
+      </w:r>
       <w:r>
         <w:rPr>
           <w:b/>
@@ -4685,9 +4662,53 @@
           <w:szCs w:val="28"/>
           <w:u w:val="single"/>
         </w:rPr>
-        <w:t>better !</w:t>
-      </w:r>
-      <w:proofErr w:type="gramEnd"/>
+        <w:t>.</w:t>
+      </w:r>
+    </w:p>
+    <w:p>
+      <w:pPr>
+        <w:jc w:val="center"/>
+        <w:rPr>
+          <w:b/>
+          <w:bCs/>
+          <w:sz w:val="28"/>
+          <w:szCs w:val="28"/>
+          <w:u w:val="single"/>
+        </w:rPr>
+      </w:pPr>
+      <w:r>
+        <w:rPr>
+          <w:b/>
+          <w:bCs/>
+          <w:sz w:val="28"/>
+          <w:szCs w:val="28"/>
+          <w:u w:val="single"/>
+        </w:rPr>
+        <w:t xml:space="preserve">Thank you </w:t>
+      </w:r>
+      <w:r>
+        <w:rPr>
+          <mc:AlternateContent>
+            <mc:Choice Requires="w16se"/>
+            <mc:Fallback>
+              <w:rFonts w:ascii="Segoe UI Emoji" w:eastAsia="Segoe UI Emoji" w:hAnsi="Segoe UI Emoji" w:cs="Segoe UI Emoji"/>
+            </mc:Fallback>
+          </mc:AlternateContent>
+          <w:b/>
+          <w:bCs/>
+          <w:sz w:val="28"/>
+          <w:szCs w:val="28"/>
+          <w:u w:val="single"/>
+        </w:rPr>
+        <mc:AlternateContent>
+          <mc:Choice Requires="w16se">
+            <w16se:symEx w16se:font="Segoe UI Emoji" w16se:char="1F60D"/>
+          </mc:Choice>
+          <mc:Fallback>
+            <w:t>😍</w:t>
+          </mc:Fallback>
+        </mc:AlternateContent>
+      </w:r>
     </w:p>
     <w:sectPr>
       <w:pgSz w:w="12240" w:h="15840"/>

</xml_diff>